<commit_message>
Instabile Systeme in BA
</commit_message>
<xml_diff>
--- a/Dokumente/Umfang Software BA.docx
+++ b/Dokumente/Umfang Software BA.docx
@@ -87,7 +87,6 @@
                 <w:szCs w:val="24"/>
               </w:rPr>
             </w:pPr>
-            <w:proofErr w:type="spellStart"/>
             <w:r>
               <w:rPr>
                 <w:sz w:val="24"/>
@@ -95,7 +94,6 @@
               </w:rPr>
               <w:t>done</w:t>
             </w:r>
-            <w:proofErr w:type="spellEnd"/>
           </w:p>
         </w:tc>
       </w:tr>
@@ -204,37 +202,12 @@
         </w:rPr>
         <w:t xml:space="preserve">Plant erkennen anhand </w:t>
       </w:r>
-      <w:proofErr w:type="spellStart"/>
-      <w:r>
-        <w:rPr>
-          <w:sz w:val="28"/>
-          <w:szCs w:val="28"/>
-        </w:rPr>
-        <w:t>bodeplot</w:t>
-      </w:r>
-      <w:proofErr w:type="spellEnd"/>
-      <w:r>
-        <w:rPr>
-          <w:sz w:val="28"/>
-          <w:szCs w:val="28"/>
-        </w:rPr>
-        <w:t>/</w:t>
-      </w:r>
-      <w:proofErr w:type="spellStart"/>
-      <w:r>
-        <w:rPr>
-          <w:sz w:val="28"/>
-          <w:szCs w:val="28"/>
-        </w:rPr>
-        <w:t>sprungantwort</w:t>
-      </w:r>
-      <w:proofErr w:type="spellEnd"/>
-      <w:r>
-        <w:rPr>
-          <w:sz w:val="28"/>
-          <w:szCs w:val="28"/>
-        </w:rPr>
-        <w:t>?</w:t>
+      <w:r>
+        <w:rPr>
+          <w:sz w:val="28"/>
+          <w:szCs w:val="28"/>
+        </w:rPr>
+        <w:t>bodeplot/sprungantwort?</w:t>
       </w:r>
     </w:p>
     <w:p>
@@ -274,17 +247,8 @@
           <w:sz w:val="28"/>
           <w:szCs w:val="28"/>
         </w:rPr>
-        <w:t xml:space="preserve">Alternative </w:t>
-      </w:r>
-      <w:proofErr w:type="spellStart"/>
-      <w:r>
-        <w:rPr>
-          <w:sz w:val="28"/>
-          <w:szCs w:val="28"/>
-        </w:rPr>
-        <w:t>solver</w:t>
-      </w:r>
-      <w:proofErr w:type="spellEnd"/>
+        <w:t>Alternative solver</w:t>
+      </w:r>
     </w:p>
     <w:p>
       <w:pPr>
@@ -298,31 +262,13 @@
           <w:szCs w:val="28"/>
         </w:rPr>
       </w:pPr>
-      <w:proofErr w:type="spellStart"/>
-      <w:r>
-        <w:rPr>
-          <w:sz w:val="28"/>
-          <w:szCs w:val="28"/>
-        </w:rPr>
-        <w:t>Conditional</w:t>
-      </w:r>
-      <w:proofErr w:type="spellEnd"/>
-      <w:r>
-        <w:rPr>
-          <w:sz w:val="28"/>
-          <w:szCs w:val="28"/>
-        </w:rPr>
-        <w:t xml:space="preserve"> Anti-</w:t>
-      </w:r>
-      <w:proofErr w:type="spellStart"/>
-      <w:r>
-        <w:rPr>
-          <w:sz w:val="28"/>
-          <w:szCs w:val="28"/>
-        </w:rPr>
-        <w:t>Windup</w:t>
-      </w:r>
-      <w:proofErr w:type="spellEnd"/>
+      <w:r>
+        <w:rPr>
+          <w:sz w:val="28"/>
+          <w:szCs w:val="28"/>
+        </w:rPr>
+        <w:t>Conditional Anti-Windup</w:t>
+      </w:r>
     </w:p>
     <w:p>
       <w:pPr>
@@ -375,15 +321,7 @@
           <w:sz w:val="28"/>
           <w:szCs w:val="28"/>
         </w:rPr>
-        <w:t xml:space="preserve">Sensitivität mitsimulieren und </w:t>
-      </w:r>
-      <w:proofErr w:type="gramStart"/>
-      <w:r>
-        <w:rPr>
-          <w:sz w:val="28"/>
-          <w:szCs w:val="28"/>
-        </w:rPr>
-        <w:t>bestrafen</w:t>
+        <w:t>Sensitivität mitsimulieren und bestrafen</w:t>
       </w:r>
       <w:r>
         <w:rPr>
@@ -392,7 +330,6 @@
         </w:rPr>
         <w:t xml:space="preserve"> ?</w:t>
       </w:r>
-      <w:proofErr w:type="gramEnd"/>
     </w:p>
     <w:p>
       <w:pPr>
@@ -411,15 +348,7 @@
           <w:sz w:val="28"/>
           <w:szCs w:val="28"/>
         </w:rPr>
-        <w:t xml:space="preserve">Weitere Gütekriterien im </w:t>
-      </w:r>
-      <w:proofErr w:type="gramStart"/>
-      <w:r>
-        <w:rPr>
-          <w:sz w:val="28"/>
-          <w:szCs w:val="28"/>
-        </w:rPr>
-        <w:t>Frequenzbereich</w:t>
+        <w:t>Weitere Gütekriterien im Frequenzbereich</w:t>
       </w:r>
       <w:r>
         <w:rPr>
@@ -435,16 +364,6 @@
         </w:rPr>
         <w:t>?</w:t>
       </w:r>
-      <w:proofErr w:type="gramEnd"/>
-    </w:p>
-    <w:p>
-      <w:pPr>
-        <w:ind w:left="360"/>
-        <w:rPr>
-          <w:sz w:val="28"/>
-          <w:szCs w:val="28"/>
-        </w:rPr>
-      </w:pPr>
     </w:p>
     <w:p>
       <w:pPr>
@@ -463,6 +382,49 @@
           <w:sz w:val="28"/>
           <w:szCs w:val="28"/>
         </w:rPr>
+        <w:t xml:space="preserve">Instabile </w:t>
+      </w:r>
+      <w:r>
+        <w:rPr>
+          <w:sz w:val="28"/>
+          <w:szCs w:val="28"/>
+        </w:rPr>
+        <w:t xml:space="preserve">/ Grenzstabile </w:t>
+      </w:r>
+      <w:r>
+        <w:rPr>
+          <w:sz w:val="28"/>
+          <w:szCs w:val="28"/>
+        </w:rPr>
+        <w:t>Systeme?</w:t>
+      </w:r>
+    </w:p>
+    <w:p>
+      <w:pPr>
+        <w:ind w:left="360"/>
+        <w:rPr>
+          <w:sz w:val="28"/>
+          <w:szCs w:val="28"/>
+        </w:rPr>
+      </w:pPr>
+    </w:p>
+    <w:p>
+      <w:pPr>
+        <w:pStyle w:val="Listenabsatz"/>
+        <w:numPr>
+          <w:ilvl w:val="0"/>
+          <w:numId w:val="5"/>
+        </w:numPr>
+        <w:rPr>
+          <w:sz w:val="28"/>
+          <w:szCs w:val="28"/>
+        </w:rPr>
+      </w:pPr>
+      <w:r>
+        <w:rPr>
+          <w:sz w:val="28"/>
+          <w:szCs w:val="28"/>
+        </w:rPr>
         <w:t>App für Eingabe</w:t>
       </w:r>
     </w:p>
@@ -503,23 +465,7 @@
           <w:sz w:val="28"/>
           <w:szCs w:val="28"/>
         </w:rPr>
-        <w:t xml:space="preserve">Auswahl vordefinierter Anregungsfunktion (inkl. Rauschen und </w:t>
-      </w:r>
-      <w:proofErr w:type="gramStart"/>
-      <w:r>
-        <w:rPr>
-          <w:sz w:val="28"/>
-          <w:szCs w:val="28"/>
-        </w:rPr>
-        <w:t>potentiell</w:t>
-      </w:r>
-      <w:proofErr w:type="gramEnd"/>
-      <w:r>
-        <w:rPr>
-          <w:sz w:val="28"/>
-          <w:szCs w:val="28"/>
-        </w:rPr>
-        <w:t xml:space="preserve"> Freitext)</w:t>
+        <w:t>Auswahl vordefinierter Anregungsfunktion (inkl. Rauschen und potentiell Freitext)</w:t>
       </w:r>
     </w:p>
     <w:p>

</xml_diff>

<commit_message>
voicecoil sims und BA-Umfang
</commit_message>
<xml_diff>
--- a/Dokumente/Umfang Software BA.docx
+++ b/Dokumente/Umfang Software BA.docx
@@ -28,6 +28,34 @@
           <w:szCs w:val="32"/>
         </w:rPr>
         <w:t xml:space="preserve"> BA</w:t>
+      </w:r>
+    </w:p>
+    <w:p>
+      <w:pPr>
+        <w:rPr>
+          <w:b/>
+          <w:bCs/>
+          <w:sz w:val="32"/>
+          <w:szCs w:val="32"/>
+        </w:rPr>
+      </w:pPr>
+      <w:r>
+        <w:rPr>
+          <w:b/>
+          <w:bCs/>
+          <w:sz w:val="32"/>
+          <w:szCs w:val="32"/>
+        </w:rPr>
+        <w:t xml:space="preserve">Titel: </w:t>
+      </w:r>
+      <w:r>
+        <w:rPr>
+          <w:b/>
+          <w:bCs/>
+          <w:sz w:val="32"/>
+          <w:szCs w:val="32"/>
+        </w:rPr>
+        <w:t>Control-Optimizer: Entwicklung einer integrierten Softwareumgebung zur Optimierung von Regelparametern</w:t>
       </w:r>
     </w:p>
     <w:p>
@@ -144,6 +172,178 @@
     </w:p>
     <w:p>
       <w:pPr>
+        <w:rPr>
+          <w:sz w:val="28"/>
+          <w:szCs w:val="28"/>
+        </w:rPr>
+      </w:pPr>
+      <w:r>
+        <w:rPr>
+          <w:sz w:val="28"/>
+          <w:szCs w:val="28"/>
+        </w:rPr>
+        <w:t>Offizieller Umfang:</w:t>
+      </w:r>
+    </w:p>
+    <w:p>
+      <w:pPr>
+        <w:pStyle w:val="Listenabsatz"/>
+        <w:numPr>
+          <w:ilvl w:val="0"/>
+          <w:numId w:val="6"/>
+        </w:numPr>
+        <w:rPr>
+          <w:sz w:val="28"/>
+          <w:szCs w:val="28"/>
+        </w:rPr>
+      </w:pPr>
+      <w:r>
+        <w:rPr>
+          <w:sz w:val="28"/>
+          <w:szCs w:val="28"/>
+        </w:rPr>
+        <w:t>Entwicklung integrierter Simulationsumgebung</w:t>
+      </w:r>
+    </w:p>
+    <w:p>
+      <w:pPr>
+        <w:pStyle w:val="Listenabsatz"/>
+        <w:numPr>
+          <w:ilvl w:val="0"/>
+          <w:numId w:val="6"/>
+        </w:numPr>
+        <w:rPr>
+          <w:sz w:val="28"/>
+          <w:szCs w:val="28"/>
+        </w:rPr>
+      </w:pPr>
+      <w:r>
+        <w:rPr>
+          <w:sz w:val="28"/>
+          <w:szCs w:val="28"/>
+        </w:rPr>
+        <w:t>Systemidentifikation PT2 anhand Sprungantwort-Datensatz</w:t>
+      </w:r>
+    </w:p>
+    <w:p>
+      <w:pPr>
+        <w:pStyle w:val="Listenabsatz"/>
+        <w:numPr>
+          <w:ilvl w:val="0"/>
+          <w:numId w:val="6"/>
+        </w:numPr>
+        <w:rPr>
+          <w:sz w:val="28"/>
+          <w:szCs w:val="28"/>
+        </w:rPr>
+      </w:pPr>
+      <w:r>
+        <w:rPr>
+          <w:sz w:val="28"/>
+          <w:szCs w:val="28"/>
+        </w:rPr>
+        <w:t>Verfeinerung</w:t>
+      </w:r>
+      <w:r>
+        <w:rPr>
+          <w:sz w:val="28"/>
+          <w:szCs w:val="28"/>
+        </w:rPr>
+        <w:t>/Erweiterung</w:t>
+      </w:r>
+      <w:r>
+        <w:rPr>
+          <w:sz w:val="28"/>
+          <w:szCs w:val="28"/>
+        </w:rPr>
+        <w:t xml:space="preserve"> bestehender Simulationsfunktionen</w:t>
+      </w:r>
+    </w:p>
+    <w:p>
+      <w:pPr>
+        <w:pStyle w:val="Listenabsatz"/>
+        <w:numPr>
+          <w:ilvl w:val="0"/>
+          <w:numId w:val="6"/>
+        </w:numPr>
+        <w:rPr>
+          <w:sz w:val="28"/>
+          <w:szCs w:val="28"/>
+        </w:rPr>
+      </w:pPr>
+      <w:r>
+        <w:rPr>
+          <w:sz w:val="28"/>
+          <w:szCs w:val="28"/>
+        </w:rPr>
+        <w:t>Simulationsverhalten bei dynamischen Systemen untersuchen</w:t>
+      </w:r>
+    </w:p>
+    <w:p>
+      <w:pPr>
+        <w:pStyle w:val="Listenabsatz"/>
+        <w:numPr>
+          <w:ilvl w:val="0"/>
+          <w:numId w:val="6"/>
+        </w:numPr>
+        <w:rPr>
+          <w:sz w:val="28"/>
+          <w:szCs w:val="28"/>
+        </w:rPr>
+      </w:pPr>
+      <w:r>
+        <w:rPr>
+          <w:sz w:val="28"/>
+          <w:szCs w:val="28"/>
+        </w:rPr>
+        <w:t>Erweiterung der Optimierung für Kriterien im Frequenzbereich</w:t>
+      </w:r>
+    </w:p>
+    <w:p>
+      <w:pPr>
+        <w:pStyle w:val="Listenabsatz"/>
+        <w:numPr>
+          <w:ilvl w:val="0"/>
+          <w:numId w:val="6"/>
+        </w:numPr>
+        <w:rPr>
+          <w:sz w:val="28"/>
+          <w:szCs w:val="28"/>
+        </w:rPr>
+      </w:pPr>
+      <w:r>
+        <w:rPr>
+          <w:sz w:val="28"/>
+          <w:szCs w:val="28"/>
+        </w:rPr>
+        <w:t>Bericht und Präsentation</w:t>
+      </w:r>
+    </w:p>
+    <w:p>
+      <w:pPr>
+        <w:rPr>
+          <w:sz w:val="28"/>
+          <w:szCs w:val="28"/>
+        </w:rPr>
+      </w:pPr>
+    </w:p>
+    <w:p>
+      <w:pPr>
+        <w:rPr>
+          <w:sz w:val="28"/>
+          <w:szCs w:val="28"/>
+        </w:rPr>
+      </w:pPr>
+      <w:r>
+        <w:rPr>
+          <w:sz w:val="28"/>
+          <w:szCs w:val="28"/>
+        </w:rPr>
+        <w:t>inoffiziell</w:t>
+      </w:r>
+    </w:p>
+    <w:p>
+      <w:pPr>
         <w:pStyle w:val="Listenabsatz"/>
         <w:numPr>
           <w:ilvl w:val="0"/>
@@ -200,28 +400,14 @@
           <w:sz w:val="28"/>
           <w:szCs w:val="28"/>
         </w:rPr>
-        <w:t xml:space="preserve">Plant </w:t>
-      </w:r>
-      <w:r>
-        <w:rPr>
-          <w:sz w:val="28"/>
-          <w:szCs w:val="28"/>
-        </w:rPr>
-        <w:t xml:space="preserve">pt2 </w:t>
-      </w:r>
-      <w:r>
-        <w:rPr>
-          <w:sz w:val="28"/>
-          <w:szCs w:val="28"/>
-        </w:rPr>
-        <w:t xml:space="preserve">erkennen anhand </w:t>
-      </w:r>
-      <w:r>
-        <w:rPr>
-          <w:sz w:val="28"/>
-          <w:szCs w:val="28"/>
-        </w:rPr>
-        <w:t>sprungantwort?</w:t>
+        <w:t>Back-calc</w:t>
+      </w:r>
+      <w:r>
+        <w:rPr>
+          <w:sz w:val="28"/>
+          <w:szCs w:val="28"/>
+        </w:rPr>
+        <w:t xml:space="preserve"> Anti-Windup</w:t>
       </w:r>
     </w:p>
     <w:p>
@@ -241,14 +427,7 @@
           <w:sz w:val="28"/>
           <w:szCs w:val="28"/>
         </w:rPr>
-        <w:t>Weitere Regler implementieren (Control Optimizer!)</w:t>
-      </w:r>
-      <w:r>
-        <w:rPr>
-          <w:sz w:val="28"/>
-          <w:szCs w:val="28"/>
-        </w:rPr>
-        <w:t xml:space="preserve"> nur evt</w:t>
+        <w:t>Filterkonstanten-Setzung überarbeiten. Nicht x100, sonder evt x20</w:t>
       </w:r>
     </w:p>
     <w:p>
@@ -268,7 +447,7 @@
           <w:sz w:val="28"/>
           <w:szCs w:val="28"/>
         </w:rPr>
-        <w:t>Alternative solver</w:t>
+        <w:t>Bode plot range dynamisch</w:t>
       </w:r>
     </w:p>
     <w:p>
@@ -288,14 +467,14 @@
           <w:sz w:val="28"/>
           <w:szCs w:val="28"/>
         </w:rPr>
-        <w:t>Back-calc</w:t>
-      </w:r>
-      <w:r>
-        <w:rPr>
-          <w:sz w:val="28"/>
-          <w:szCs w:val="28"/>
-        </w:rPr>
-        <w:t xml:space="preserve"> Anti-Windup</w:t>
+        <w:t xml:space="preserve">Evt </w:t>
+      </w:r>
+      <w:r>
+        <w:rPr>
+          <w:sz w:val="28"/>
+          <w:szCs w:val="28"/>
+        </w:rPr>
+        <w:t>Weitere Regler implementieren (Control Optimizer!)</w:t>
       </w:r>
     </w:p>
     <w:p>
@@ -315,7 +494,14 @@
           <w:sz w:val="28"/>
           <w:szCs w:val="28"/>
         </w:rPr>
-        <w:t>Bode plot range dynamisch</w:t>
+        <w:t xml:space="preserve">Evt </w:t>
+      </w:r>
+      <w:r>
+        <w:rPr>
+          <w:sz w:val="28"/>
+          <w:szCs w:val="28"/>
+        </w:rPr>
+        <w:t>Alternative solver</w:t>
       </w:r>
     </w:p>
     <w:p>
@@ -335,145 +521,7 @@
           <w:sz w:val="28"/>
           <w:szCs w:val="28"/>
         </w:rPr>
-        <w:t>Anzeige Sensitiv</w:t>
-      </w:r>
-      <w:r>
-        <w:rPr>
-          <w:sz w:val="28"/>
-          <w:szCs w:val="28"/>
-        </w:rPr>
-        <w:t>i</w:t>
-      </w:r>
-      <w:r>
-        <w:rPr>
-          <w:sz w:val="28"/>
-          <w:szCs w:val="28"/>
-        </w:rPr>
-        <w:t>tät</w:t>
-      </w:r>
-    </w:p>
-    <w:p>
-      <w:pPr>
-        <w:pStyle w:val="Listenabsatz"/>
-        <w:numPr>
-          <w:ilvl w:val="0"/>
-          <w:numId w:val="5"/>
-        </w:numPr>
-        <w:rPr>
-          <w:sz w:val="28"/>
-          <w:szCs w:val="28"/>
-        </w:rPr>
-      </w:pPr>
-      <w:r>
-        <w:rPr>
-          <w:sz w:val="28"/>
-          <w:szCs w:val="28"/>
-        </w:rPr>
-        <w:t>Sensitivität mitsimulieren und bestrafen</w:t>
-      </w:r>
-      <w:r>
-        <w:rPr>
-          <w:sz w:val="28"/>
-          <w:szCs w:val="28"/>
-        </w:rPr>
-        <w:t xml:space="preserve"> ?</w:t>
-      </w:r>
-    </w:p>
-    <w:p>
-      <w:pPr>
-        <w:pStyle w:val="Listenabsatz"/>
-        <w:numPr>
-          <w:ilvl w:val="0"/>
-          <w:numId w:val="5"/>
-        </w:numPr>
-        <w:rPr>
-          <w:sz w:val="28"/>
-          <w:szCs w:val="28"/>
-        </w:rPr>
-      </w:pPr>
-      <w:r>
-        <w:rPr>
-          <w:sz w:val="28"/>
-          <w:szCs w:val="28"/>
-        </w:rPr>
-        <w:t>Weitere Gütekriterien im Frequenzbereich</w:t>
-      </w:r>
-      <w:r>
-        <w:rPr>
-          <w:sz w:val="28"/>
-          <w:szCs w:val="28"/>
-        </w:rPr>
-        <w:t xml:space="preserve"> </w:t>
-      </w:r>
-      <w:r>
-        <w:rPr>
-          <w:sz w:val="28"/>
-          <w:szCs w:val="28"/>
-        </w:rPr>
-        <w:t>?</w:t>
-      </w:r>
-    </w:p>
-    <w:p>
-      <w:pPr>
-        <w:pStyle w:val="Listenabsatz"/>
-        <w:numPr>
-          <w:ilvl w:val="0"/>
-          <w:numId w:val="5"/>
-        </w:numPr>
-        <w:rPr>
-          <w:sz w:val="28"/>
-          <w:szCs w:val="28"/>
-        </w:rPr>
-      </w:pPr>
-      <w:r>
-        <w:rPr>
-          <w:sz w:val="28"/>
-          <w:szCs w:val="28"/>
-        </w:rPr>
-        <w:t xml:space="preserve">Instabile </w:t>
-      </w:r>
-      <w:r>
-        <w:rPr>
-          <w:sz w:val="28"/>
-          <w:szCs w:val="28"/>
-        </w:rPr>
-        <w:t xml:space="preserve">/ Grenzstabile </w:t>
-      </w:r>
-      <w:r>
-        <w:rPr>
-          <w:sz w:val="28"/>
-          <w:szCs w:val="28"/>
-        </w:rPr>
-        <w:t>Systeme?</w:t>
-      </w:r>
-    </w:p>
-    <w:p>
-      <w:pPr>
-        <w:ind w:left="360"/>
-        <w:rPr>
-          <w:sz w:val="28"/>
-          <w:szCs w:val="28"/>
-        </w:rPr>
-      </w:pPr>
-    </w:p>
-    <w:p>
-      <w:pPr>
-        <w:pStyle w:val="Listenabsatz"/>
-        <w:numPr>
-          <w:ilvl w:val="0"/>
-          <w:numId w:val="5"/>
-        </w:numPr>
-        <w:rPr>
-          <w:sz w:val="28"/>
-          <w:szCs w:val="28"/>
-        </w:rPr>
-      </w:pPr>
-      <w:r>
-        <w:rPr>
-          <w:sz w:val="28"/>
-          <w:szCs w:val="28"/>
-        </w:rPr>
-        <w:t>App für Eingabe</w:t>
+        <w:t>Integrierte Simulationsumgebung:</w:t>
       </w:r>
     </w:p>
     <w:p>
@@ -493,7 +541,34 @@
           <w:sz w:val="28"/>
           <w:szCs w:val="28"/>
         </w:rPr>
-        <w:t>Architektur: MVC/MVVM oder ähnliches</w:t>
+        <w:t>Nutzeroberfläche für Eingabe Simulationsparameter</w:t>
+      </w:r>
+    </w:p>
+    <w:p>
+      <w:pPr>
+        <w:pStyle w:val="Listenabsatz"/>
+        <w:numPr>
+          <w:ilvl w:val="2"/>
+          <w:numId w:val="5"/>
+        </w:numPr>
+        <w:rPr>
+          <w:sz w:val="28"/>
+          <w:szCs w:val="28"/>
+        </w:rPr>
+      </w:pPr>
+      <w:r>
+        <w:rPr>
+          <w:sz w:val="28"/>
+          <w:szCs w:val="28"/>
+        </w:rPr>
+        <w:t>Anregungsfunktion</w:t>
+      </w:r>
+      <w:r>
+        <w:rPr>
+          <w:sz w:val="28"/>
+          <w:szCs w:val="28"/>
+        </w:rPr>
+        <w:t>, Rauschen, Freitext</w:t>
       </w:r>
     </w:p>
     <w:p>
@@ -513,28 +588,18 @@
           <w:sz w:val="28"/>
           <w:szCs w:val="28"/>
         </w:rPr>
-        <w:t>Auswahl vordefinierter Anregungsfunktion (inkl. Rauschen und potentiell Freitext)</w:t>
+        <w:t>Interaktive Nutzeroberfläche für Ansicht der Resultate</w:t>
       </w:r>
     </w:p>
     <w:p>
       <w:pPr>
         <w:pStyle w:val="Listenabsatz"/>
-        <w:numPr>
-          <w:ilvl w:val="1"/>
-          <w:numId w:val="5"/>
-        </w:numPr>
-        <w:rPr>
-          <w:sz w:val="28"/>
-          <w:szCs w:val="28"/>
-        </w:rPr>
-      </w:pPr>
-      <w:r>
-        <w:rPr>
-          <w:sz w:val="28"/>
-          <w:szCs w:val="28"/>
-        </w:rPr>
-        <w:t>Resultat: Interaktiver Editor mit Simulationsparameter, für Untersuchung der gefundenen PID-Parameter</w:t>
-      </w:r>
+        <w:ind w:left="1440"/>
+        <w:rPr>
+          <w:sz w:val="28"/>
+          <w:szCs w:val="28"/>
+        </w:rPr>
+      </w:pPr>
     </w:p>
     <w:sectPr>
       <w:pgSz w:w="11906" w:h="16838"/>
@@ -661,6 +726,118 @@
     </w:lvl>
   </w:abstractNum>
   <w:abstractNum w:abstractNumId="1" w15:restartNumberingAfterBreak="0">
+    <w:nsid w:val="4740196D"/>
+    <w:multiLevelType w:val="hybridMultilevel"/>
+    <w:tmpl w:val="D03E7A80"/>
+    <w:lvl w:ilvl="0" w:tplc="436A9042">
+      <w:numFmt w:val="bullet"/>
+      <w:lvlText w:val="-"/>
+      <w:lvlJc w:val="left"/>
+      <w:pPr>
+        <w:ind w:left="720" w:hanging="360"/>
+      </w:pPr>
+      <w:rPr>
+        <w:rFonts w:ascii="Aptos" w:eastAsiaTheme="minorHAnsi" w:hAnsi="Aptos" w:cstheme="minorBidi" w:hint="default"/>
+      </w:rPr>
+    </w:lvl>
+    <w:lvl w:ilvl="1" w:tplc="08070003" w:tentative="1">
+      <w:start w:val="1"/>
+      <w:numFmt w:val="bullet"/>
+      <w:lvlText w:val="o"/>
+      <w:lvlJc w:val="left"/>
+      <w:pPr>
+        <w:ind w:left="1440" w:hanging="360"/>
+      </w:pPr>
+      <w:rPr>
+        <w:rFonts w:ascii="Courier New" w:hAnsi="Courier New" w:cs="Courier New" w:hint="default"/>
+      </w:rPr>
+    </w:lvl>
+    <w:lvl w:ilvl="2" w:tplc="08070005" w:tentative="1">
+      <w:start w:val="1"/>
+      <w:numFmt w:val="bullet"/>
+      <w:lvlText w:val=""/>
+      <w:lvlJc w:val="left"/>
+      <w:pPr>
+        <w:ind w:left="2160" w:hanging="360"/>
+      </w:pPr>
+      <w:rPr>
+        <w:rFonts w:ascii="Wingdings" w:hAnsi="Wingdings" w:hint="default"/>
+      </w:rPr>
+    </w:lvl>
+    <w:lvl w:ilvl="3" w:tplc="08070001" w:tentative="1">
+      <w:start w:val="1"/>
+      <w:numFmt w:val="bullet"/>
+      <w:lvlText w:val=""/>
+      <w:lvlJc w:val="left"/>
+      <w:pPr>
+        <w:ind w:left="2880" w:hanging="360"/>
+      </w:pPr>
+      <w:rPr>
+        <w:rFonts w:ascii="Symbol" w:hAnsi="Symbol" w:hint="default"/>
+      </w:rPr>
+    </w:lvl>
+    <w:lvl w:ilvl="4" w:tplc="08070003" w:tentative="1">
+      <w:start w:val="1"/>
+      <w:numFmt w:val="bullet"/>
+      <w:lvlText w:val="o"/>
+      <w:lvlJc w:val="left"/>
+      <w:pPr>
+        <w:ind w:left="3600" w:hanging="360"/>
+      </w:pPr>
+      <w:rPr>
+        <w:rFonts w:ascii="Courier New" w:hAnsi="Courier New" w:cs="Courier New" w:hint="default"/>
+      </w:rPr>
+    </w:lvl>
+    <w:lvl w:ilvl="5" w:tplc="08070005" w:tentative="1">
+      <w:start w:val="1"/>
+      <w:numFmt w:val="bullet"/>
+      <w:lvlText w:val=""/>
+      <w:lvlJc w:val="left"/>
+      <w:pPr>
+        <w:ind w:left="4320" w:hanging="360"/>
+      </w:pPr>
+      <w:rPr>
+        <w:rFonts w:ascii="Wingdings" w:hAnsi="Wingdings" w:hint="default"/>
+      </w:rPr>
+    </w:lvl>
+    <w:lvl w:ilvl="6" w:tplc="08070001" w:tentative="1">
+      <w:start w:val="1"/>
+      <w:numFmt w:val="bullet"/>
+      <w:lvlText w:val=""/>
+      <w:lvlJc w:val="left"/>
+      <w:pPr>
+        <w:ind w:left="5040" w:hanging="360"/>
+      </w:pPr>
+      <w:rPr>
+        <w:rFonts w:ascii="Symbol" w:hAnsi="Symbol" w:hint="default"/>
+      </w:rPr>
+    </w:lvl>
+    <w:lvl w:ilvl="7" w:tplc="08070003" w:tentative="1">
+      <w:start w:val="1"/>
+      <w:numFmt w:val="bullet"/>
+      <w:lvlText w:val="o"/>
+      <w:lvlJc w:val="left"/>
+      <w:pPr>
+        <w:ind w:left="5760" w:hanging="360"/>
+      </w:pPr>
+      <w:rPr>
+        <w:rFonts w:ascii="Courier New" w:hAnsi="Courier New" w:cs="Courier New" w:hint="default"/>
+      </w:rPr>
+    </w:lvl>
+    <w:lvl w:ilvl="8" w:tplc="08070005" w:tentative="1">
+      <w:start w:val="1"/>
+      <w:numFmt w:val="bullet"/>
+      <w:lvlText w:val=""/>
+      <w:lvlJc w:val="left"/>
+      <w:pPr>
+        <w:ind w:left="6480" w:hanging="360"/>
+      </w:pPr>
+      <w:rPr>
+        <w:rFonts w:ascii="Wingdings" w:hAnsi="Wingdings" w:hint="default"/>
+      </w:rPr>
+    </w:lvl>
+  </w:abstractNum>
+  <w:abstractNum w:abstractNumId="2" w15:restartNumberingAfterBreak="0">
     <w:nsid w:val="643061F0"/>
     <w:multiLevelType w:val="hybridMultilevel"/>
     <w:tmpl w:val="18DE52B8"/>
@@ -772,7 +949,7 @@
       </w:rPr>
     </w:lvl>
   </w:abstractNum>
-  <w:abstractNum w:abstractNumId="2" w15:restartNumberingAfterBreak="0">
+  <w:abstractNum w:abstractNumId="3" w15:restartNumberingAfterBreak="0">
     <w:nsid w:val="6AB03D31"/>
     <w:multiLevelType w:val="hybridMultilevel"/>
     <w:tmpl w:val="084E0584"/>
@@ -884,7 +1061,7 @@
       </w:rPr>
     </w:lvl>
   </w:abstractNum>
-  <w:abstractNum w:abstractNumId="3" w15:restartNumberingAfterBreak="0">
+  <w:abstractNum w:abstractNumId="4" w15:restartNumberingAfterBreak="0">
     <w:nsid w:val="710C18DD"/>
     <w:multiLevelType w:val="hybridMultilevel"/>
     <w:tmpl w:val="C2FA625E"/>
@@ -911,7 +1088,7 @@
         <w:rFonts w:ascii="Courier New" w:hAnsi="Courier New" w:cs="Courier New" w:hint="default"/>
       </w:rPr>
     </w:lvl>
-    <w:lvl w:ilvl="2" w:tplc="08070005" w:tentative="1">
+    <w:lvl w:ilvl="2" w:tplc="08070005">
       <w:start w:val="1"/>
       <w:numFmt w:val="bullet"/>
       <w:lvlText w:val=""/>
@@ -996,7 +1173,7 @@
       </w:rPr>
     </w:lvl>
   </w:abstractNum>
-  <w:abstractNum w:abstractNumId="4" w15:restartNumberingAfterBreak="0">
+  <w:abstractNum w:abstractNumId="5" w15:restartNumberingAfterBreak="0">
     <w:nsid w:val="78E669F7"/>
     <w:multiLevelType w:val="hybridMultilevel"/>
     <w:tmpl w:val="E93436FC"/>
@@ -1109,19 +1286,22 @@
     </w:lvl>
   </w:abstractNum>
   <w:num w:numId="1" w16cid:durableId="1846018151">
+    <w:abstractNumId w:val="3"/>
+  </w:num>
+  <w:num w:numId="2" w16cid:durableId="1399788380">
     <w:abstractNumId w:val="2"/>
   </w:num>
-  <w:num w:numId="2" w16cid:durableId="1399788380">
-    <w:abstractNumId w:val="1"/>
-  </w:num>
   <w:num w:numId="3" w16cid:durableId="102262189">
-    <w:abstractNumId w:val="4"/>
+    <w:abstractNumId w:val="5"/>
   </w:num>
   <w:num w:numId="4" w16cid:durableId="1642297840">
     <w:abstractNumId w:val="0"/>
   </w:num>
   <w:num w:numId="5" w16cid:durableId="1552382113">
-    <w:abstractNumId w:val="3"/>
+    <w:abstractNumId w:val="4"/>
+  </w:num>
+  <w:num w:numId="6" w16cid:durableId="125392915">
+    <w:abstractNumId w:val="1"/>
   </w:num>
 </w:numbering>
 </file>
@@ -1728,7 +1908,6 @@
   <w:style w:type="character" w:default="1" w:styleId="Absatz-Standardschriftart">
     <w:name w:val="Default Paragraph Font"/>
     <w:uiPriority w:val="1"/>
-    <w:semiHidden/>
     <w:unhideWhenUsed/>
   </w:style>
   <w:style w:type="table" w:default="1" w:styleId="NormaleTabelle">

</xml_diff>